<commit_message>
refs #704 refs #706
Former-commit-id: 7d2e347e6998f70b530bdb722a26880e1eb4ed62
</commit_message>
<xml_diff>
--- a/doc/Bericht/07_Anhang/Erklärung.docx
+++ b/doc/Bericht/07_Anhang/Erklärung.docx
@@ -4,7 +4,7 @@
   <w:body>
     <w:p>
       <w:pPr>
-        <w:pStyle w:val="Heading2"/>
+        <w:pStyle w:val="berschrift2"/>
         <w:numPr>
           <w:ilvl w:val="0"/>
           <w:numId w:val="0"/>
@@ -21,7 +21,7 @@
     </w:p>
     <w:p>
       <w:pPr>
-        <w:pStyle w:val="ListParagraph"/>
+        <w:pStyle w:val="Listenabsatz"/>
         <w:numPr>
           <w:ilvl w:val="0"/>
           <w:numId w:val="5"/>
@@ -33,7 +33,7 @@
     </w:p>
     <w:p>
       <w:pPr>
-        <w:pStyle w:val="ListParagraph"/>
+        <w:pStyle w:val="Listenabsatz"/>
         <w:numPr>
           <w:ilvl w:val="0"/>
           <w:numId w:val="5"/>
@@ -43,206 +43,81 @@
         <w:t>dass wir sämtliche verwendeten Quellen erwähnt und gemäss gängigen wissenschaftlichen Zitierregeln korrekt angegeben haben.</w:t>
       </w:r>
     </w:p>
+    <w:p/>
     <w:p>
       <w:bookmarkStart w:id="0" w:name="_GoBack"/>
       <w:bookmarkEnd w:id="0"/>
     </w:p>
-    <w:tbl>
-      <w:tblPr>
-        <w:tblStyle w:val="TableGrid"/>
-        <w:tblW w:w="0" w:type="auto"/>
-        <w:tblCellMar>
-          <w:top w:w="680" w:type="dxa"/>
-        </w:tblCellMar>
-        <w:tblLook w:val="04A0" w:firstRow="1" w:lastRow="0" w:firstColumn="1" w:lastColumn="0" w:noHBand="0" w:noVBand="1"/>
-      </w:tblPr>
-      <w:tblGrid>
-        <w:gridCol w:w="1668"/>
-        <w:gridCol w:w="7544"/>
-      </w:tblGrid>
-      <w:tr>
-        <w:tc>
-          <w:tcPr>
-            <w:tcW w:w="1668" w:type="dxa"/>
-            <w:tcBorders>
-              <w:top w:val="nil"/>
-              <w:left w:val="nil"/>
-              <w:bottom w:val="nil"/>
-              <w:right w:val="nil"/>
-            </w:tcBorders>
-          </w:tcPr>
-          <w:p>
-            <w:r>
-              <w:t>Ort, Datum:</w:t>
-            </w:r>
-          </w:p>
-        </w:tc>
-        <w:tc>
-          <w:tcPr>
-            <w:tcW w:w="7544" w:type="dxa"/>
-            <w:tcBorders>
-              <w:top w:val="nil"/>
-              <w:left w:val="nil"/>
-              <w:bottom w:val="dotted" w:sz="4" w:space="0" w:color="auto"/>
-              <w:right w:val="nil"/>
-            </w:tcBorders>
-          </w:tcPr>
-          <w:p/>
-        </w:tc>
-      </w:tr>
-      <w:tr>
-        <w:tc>
-          <w:tcPr>
-            <w:tcW w:w="1668" w:type="dxa"/>
-            <w:tcBorders>
-              <w:top w:val="nil"/>
-              <w:left w:val="nil"/>
-              <w:bottom w:val="nil"/>
-              <w:right w:val="nil"/>
-            </w:tcBorders>
-          </w:tcPr>
-          <w:p/>
-        </w:tc>
-        <w:tc>
-          <w:tcPr>
-            <w:tcW w:w="7544" w:type="dxa"/>
-            <w:tcBorders>
-              <w:top w:val="dotted" w:sz="4" w:space="0" w:color="auto"/>
-              <w:left w:val="nil"/>
-              <w:bottom w:val="nil"/>
-              <w:right w:val="nil"/>
-            </w:tcBorders>
-          </w:tcPr>
-          <w:p>
-            <w:pPr>
-              <w:rPr>
-                <w:noProof/>
-                <w:lang w:eastAsia="de-CH"/>
-              </w:rPr>
-            </w:pPr>
-          </w:p>
-        </w:tc>
-      </w:tr>
-      <w:tr>
-        <w:tc>
-          <w:tcPr>
-            <w:tcW w:w="1668" w:type="dxa"/>
-            <w:tcBorders>
-              <w:top w:val="nil"/>
-              <w:left w:val="nil"/>
-              <w:bottom w:val="nil"/>
-              <w:right w:val="nil"/>
-            </w:tcBorders>
-          </w:tcPr>
-          <w:p>
-            <w:r>
-              <w:t>Lukas Elmer:</w:t>
-            </w:r>
-          </w:p>
-        </w:tc>
-        <w:tc>
-          <w:tcPr>
-            <w:tcW w:w="7544" w:type="dxa"/>
-            <w:tcBorders>
-              <w:top w:val="nil"/>
-              <w:left w:val="nil"/>
-              <w:bottom w:val="dotted" w:sz="4" w:space="0" w:color="auto"/>
-              <w:right w:val="nil"/>
-            </w:tcBorders>
-          </w:tcPr>
-          <w:p>
-            <w:pPr>
-              <w:rPr>
-                <w:noProof/>
-                <w:lang w:eastAsia="de-CH"/>
-              </w:rPr>
-            </w:pPr>
-          </w:p>
-        </w:tc>
-      </w:tr>
-      <w:tr>
-        <w:tc>
-          <w:tcPr>
-            <w:tcW w:w="1668" w:type="dxa"/>
-            <w:tcBorders>
-              <w:top w:val="nil"/>
-              <w:left w:val="nil"/>
-              <w:bottom w:val="nil"/>
-              <w:right w:val="nil"/>
-            </w:tcBorders>
-          </w:tcPr>
-          <w:p>
-            <w:r>
-              <w:t>Christina Heidt:</w:t>
-            </w:r>
-          </w:p>
-        </w:tc>
-        <w:tc>
-          <w:tcPr>
-            <w:tcW w:w="7544" w:type="dxa"/>
-            <w:tcBorders>
-              <w:top w:val="dotted" w:sz="4" w:space="0" w:color="auto"/>
-              <w:left w:val="nil"/>
-              <w:bottom w:val="dotted" w:sz="4" w:space="0" w:color="auto"/>
-              <w:right w:val="nil"/>
-            </w:tcBorders>
-          </w:tcPr>
-          <w:p>
-            <w:pPr>
-              <w:rPr>
-                <w:noProof/>
-                <w:lang w:eastAsia="de-CH"/>
-              </w:rPr>
-            </w:pPr>
-          </w:p>
-        </w:tc>
-      </w:tr>
-      <w:tr>
-        <w:tc>
-          <w:tcPr>
-            <w:tcW w:w="1668" w:type="dxa"/>
-            <w:tcBorders>
-              <w:top w:val="nil"/>
-              <w:left w:val="nil"/>
-              <w:bottom w:val="nil"/>
-              <w:right w:val="nil"/>
-            </w:tcBorders>
-          </w:tcPr>
-          <w:p>
-            <w:r>
-              <w:t xml:space="preserve">Delia </w:t>
-            </w:r>
-            <w:proofErr w:type="spellStart"/>
-            <w:r>
-              <w:t>Treichler</w:t>
-            </w:r>
-            <w:proofErr w:type="spellEnd"/>
-            <w:r>
-              <w:t>:</w:t>
-            </w:r>
-          </w:p>
-        </w:tc>
-        <w:tc>
-          <w:tcPr>
-            <w:tcW w:w="7544" w:type="dxa"/>
-            <w:tcBorders>
-              <w:top w:val="dotted" w:sz="4" w:space="0" w:color="auto"/>
-              <w:left w:val="nil"/>
-              <w:bottom w:val="dotted" w:sz="4" w:space="0" w:color="auto"/>
-              <w:right w:val="nil"/>
-            </w:tcBorders>
-          </w:tcPr>
-          <w:p>
-            <w:pPr>
-              <w:rPr>
-                <w:noProof/>
-                <w:lang w:eastAsia="de-CH"/>
-              </w:rPr>
-            </w:pPr>
-          </w:p>
-        </w:tc>
-      </w:tr>
-    </w:tbl>
+    <w:p/>
+    <w:p>
+      <w:pPr>
+        <w:tabs>
+          <w:tab w:val="right" w:leader="underscore" w:pos="9072"/>
+        </w:tabs>
+      </w:pPr>
+      <w:r>
+        <w:t>Ort, Datum:</w:t>
+      </w:r>
+      <w:r>
+        <w:tab/>
+      </w:r>
+    </w:p>
+    <w:p/>
+    <w:p/>
+    <w:p/>
+    <w:p>
+      <w:pPr>
+        <w:tabs>
+          <w:tab w:val="right" w:leader="underscore" w:pos="9072"/>
+        </w:tabs>
+      </w:pPr>
+      <w:r>
+        <w:t>Lukas Elmer</w:t>
+      </w:r>
+      <w:r>
+        <w:t>:</w:t>
+      </w:r>
+      <w:r>
+        <w:tab/>
+      </w:r>
+    </w:p>
+    <w:p/>
+    <w:p/>
+    <w:p/>
+    <w:p>
+      <w:pPr>
+        <w:tabs>
+          <w:tab w:val="right" w:leader="underscore" w:pos="9072"/>
+        </w:tabs>
+      </w:pPr>
+      <w:r>
+        <w:t>Christina Heidt:</w:t>
+      </w:r>
+      <w:r>
+        <w:tab/>
+      </w:r>
+    </w:p>
+    <w:p/>
+    <w:p/>
+    <w:p/>
+    <w:p>
+      <w:pPr>
+        <w:tabs>
+          <w:tab w:val="right" w:leader="underscore" w:pos="9072"/>
+        </w:tabs>
+      </w:pPr>
+      <w:r>
+        <w:t>Delia Treichler</w:t>
+      </w:r>
+      <w:r>
+        <w:t>:</w:t>
+      </w:r>
+      <w:r>
+        <w:tab/>
+      </w:r>
+    </w:p>
+    <w:p/>
+    <w:p/>
     <w:p/>
     <w:sectPr>
       <w:headerReference w:type="default" r:id="rId9"/>
@@ -285,7 +160,7 @@
 <w:ftr xmlns:wpc="http://schemas.microsoft.com/office/word/2010/wordprocessingCanvas" xmlns:mc="http://schemas.openxmlformats.org/markup-compatibility/2006" xmlns:o="urn:schemas-microsoft-com:office:office" xmlns:r="http://schemas.openxmlformats.org/officeDocument/2006/relationships" xmlns:m="http://schemas.openxmlformats.org/officeDocument/2006/math" xmlns:v="urn:schemas-microsoft-com:vml" xmlns:wp14="http://schemas.microsoft.com/office/word/2010/wordprocessingDrawing" xmlns:wp="http://schemas.openxmlformats.org/drawingml/2006/wordprocessingDrawing" xmlns:w10="urn:schemas-microsoft-com:office:word" xmlns:w="http://schemas.openxmlformats.org/wordprocessingml/2006/main" xmlns:w14="http://schemas.microsoft.com/office/word/2010/wordml" xmlns:wpg="http://schemas.microsoft.com/office/word/2010/wordprocessingGroup" xmlns:wpi="http://schemas.microsoft.com/office/word/2010/wordprocessingInk" xmlns:wne="http://schemas.microsoft.com/office/word/2006/wordml" xmlns:wps="http://schemas.microsoft.com/office/word/2010/wordprocessingShape" mc:Ignorable="w14 wp14">
   <w:p>
     <w:pPr>
-      <w:pStyle w:val="Footer"/>
+      <w:pStyle w:val="Fuzeile"/>
     </w:pPr>
     <w:r>
       <w:t xml:space="preserve">HSR </w:t>
@@ -321,7 +196,7 @@
       <w:rPr>
         <w:noProof/>
       </w:rPr>
-      <w:t>7. Juni 2012</w:t>
+      <w:t>11. Juni 2012</w:t>
     </w:r>
     <w:r>
       <w:fldChar w:fldCharType="end"/>
@@ -373,31 +248,16 @@
       </w:rPr>
       <w:t xml:space="preserve"> von </w:t>
     </w:r>
-    <w:r>
-      <w:fldChar w:fldCharType="begin"/>
-    </w:r>
-    <w:r>
-      <w:instrText>NUMPAGES  \* Arabic  \* MERGEFORMAT</w:instrText>
-    </w:r>
-    <w:r>
-      <w:fldChar w:fldCharType="separate"/>
-    </w:r>
-    <w:r>
-      <w:rPr>
-        <w:b/>
-        <w:noProof/>
-        <w:lang w:val="de-DE"/>
-      </w:rPr>
-      <w:t>1</w:t>
-    </w:r>
-    <w:r>
-      <w:rPr>
-        <w:b/>
-        <w:noProof/>
-        <w:lang w:val="de-DE"/>
-      </w:rPr>
-      <w:fldChar w:fldCharType="end"/>
-    </w:r>
+    <w:fldSimple w:instr="NUMPAGES  \* Arabic  \* MERGEFORMAT">
+      <w:r>
+        <w:rPr>
+          <w:b/>
+          <w:noProof/>
+          <w:lang w:val="de-DE"/>
+        </w:rPr>
+        <w:t>1</w:t>
+      </w:r>
+    </w:fldSimple>
   </w:p>
 </w:ftr>
 </file>
@@ -431,7 +291,7 @@
 <w:hdr xmlns:wpc="http://schemas.microsoft.com/office/word/2010/wordprocessingCanvas" xmlns:mc="http://schemas.openxmlformats.org/markup-compatibility/2006" xmlns:o="urn:schemas-microsoft-com:office:office" xmlns:r="http://schemas.openxmlformats.org/officeDocument/2006/relationships" xmlns:m="http://schemas.openxmlformats.org/officeDocument/2006/math" xmlns:v="urn:schemas-microsoft-com:vml" xmlns:wp14="http://schemas.microsoft.com/office/word/2010/wordprocessingDrawing" xmlns:wp="http://schemas.openxmlformats.org/drawingml/2006/wordprocessingDrawing" xmlns:w10="urn:schemas-microsoft-com:office:word" xmlns:w="http://schemas.openxmlformats.org/wordprocessingml/2006/main" xmlns:w14="http://schemas.microsoft.com/office/word/2010/wordml" xmlns:wpg="http://schemas.microsoft.com/office/word/2010/wordprocessingGroup" xmlns:wpi="http://schemas.microsoft.com/office/word/2010/wordprocessingInk" xmlns:wne="http://schemas.microsoft.com/office/word/2006/wordml" xmlns:wps="http://schemas.microsoft.com/office/word/2010/wordprocessingShape" mc:Ignorable="w14 wp14">
   <w:p>
     <w:pPr>
-      <w:pStyle w:val="Header"/>
+      <w:pStyle w:val="Kopfzeile"/>
     </w:pPr>
     <w:r>
       <w:tab/>
@@ -737,7 +597,7 @@
     <w:lvl w:ilvl="0">
       <w:start w:val="1"/>
       <w:numFmt w:val="upperRoman"/>
-      <w:pStyle w:val="Heading1"/>
+      <w:pStyle w:val="berschrift1"/>
       <w:lvlText w:val="%1."/>
       <w:lvlJc w:val="left"/>
       <w:pPr>
@@ -750,7 +610,7 @@
     <w:lvl w:ilvl="1">
       <w:start w:val="1"/>
       <w:numFmt w:val="decimal"/>
-      <w:pStyle w:val="Heading2"/>
+      <w:pStyle w:val="berschrift2"/>
       <w:lvlText w:val="%1.%2"/>
       <w:lvlJc w:val="left"/>
       <w:pPr>
@@ -760,7 +620,7 @@
     <w:lvl w:ilvl="2">
       <w:start w:val="1"/>
       <w:numFmt w:val="decimal"/>
-      <w:pStyle w:val="Heading3"/>
+      <w:pStyle w:val="berschrift3"/>
       <w:lvlText w:val="%1.%2.%3"/>
       <w:lvlJc w:val="left"/>
       <w:pPr>
@@ -770,7 +630,7 @@
     <w:lvl w:ilvl="3">
       <w:start w:val="1"/>
       <w:numFmt w:val="decimal"/>
-      <w:pStyle w:val="Heading4"/>
+      <w:pStyle w:val="berschrift4"/>
       <w:lvlText w:val="%1.%2.%3.%4"/>
       <w:lvlJc w:val="left"/>
       <w:pPr>
@@ -780,7 +640,7 @@
     <w:lvl w:ilvl="4">
       <w:start w:val="1"/>
       <w:numFmt w:val="decimal"/>
-      <w:pStyle w:val="Heading5"/>
+      <w:pStyle w:val="berschrift5"/>
       <w:lvlText w:val="%1.%2.%3.%4.%5"/>
       <w:lvlJc w:val="left"/>
       <w:pPr>
@@ -790,7 +650,7 @@
     <w:lvl w:ilvl="5">
       <w:start w:val="1"/>
       <w:numFmt w:val="decimal"/>
-      <w:pStyle w:val="Heading6"/>
+      <w:pStyle w:val="berschrift6"/>
       <w:lvlText w:val="%1.%2.%3.%4.%5.%6"/>
       <w:lvlJc w:val="left"/>
       <w:pPr>
@@ -800,7 +660,7 @@
     <w:lvl w:ilvl="6">
       <w:start w:val="1"/>
       <w:numFmt w:val="decimal"/>
-      <w:pStyle w:val="Heading7"/>
+      <w:pStyle w:val="berschrift7"/>
       <w:lvlText w:val="%1.%2.%3.%4.%5.%6.%7"/>
       <w:lvlJc w:val="left"/>
       <w:pPr>
@@ -810,7 +670,7 @@
     <w:lvl w:ilvl="7">
       <w:start w:val="1"/>
       <w:numFmt w:val="decimal"/>
-      <w:pStyle w:val="Heading8"/>
+      <w:pStyle w:val="berschrift8"/>
       <w:lvlText w:val="%1.%2.%3.%4.%5.%6.%7.%8"/>
       <w:lvlJc w:val="left"/>
       <w:pPr>
@@ -820,7 +680,7 @@
     <w:lvl w:ilvl="8">
       <w:start w:val="1"/>
       <w:numFmt w:val="decimal"/>
-      <w:pStyle w:val="Heading9"/>
+      <w:pStyle w:val="berschrift9"/>
       <w:lvlText w:val="%1.%2.%3.%4.%5.%6.%7.%8.%9"/>
       <w:lvlJc w:val="left"/>
       <w:pPr>
@@ -1088,7 +948,7 @@
     <w:lsdException w:name="Bibliography" w:uiPriority="37"/>
     <w:lsdException w:name="TOC Heading" w:uiPriority="39" w:qFormat="1"/>
   </w:latentStyles>
-  <w:style w:type="paragraph" w:default="1" w:styleId="Normal">
+  <w:style w:type="paragraph" w:default="1" w:styleId="Standard">
     <w:name w:val="Normal"/>
     <w:qFormat/>
     <w:rsid w:val="003C3BB7"/>
@@ -1097,11 +957,11 @@
       <w:szCs w:val="20"/>
     </w:rPr>
   </w:style>
-  <w:style w:type="paragraph" w:styleId="Heading1">
+  <w:style w:type="paragraph" w:styleId="berschrift1">
     <w:name w:val="heading 1"/>
-    <w:basedOn w:val="Normal"/>
-    <w:next w:val="Normal"/>
-    <w:link w:val="Heading1Char"/>
+    <w:basedOn w:val="Standard"/>
+    <w:next w:val="Standard"/>
+    <w:link w:val="berschrift1Zchn"/>
     <w:uiPriority w:val="9"/>
     <w:qFormat/>
     <w:rsid w:val="00C90DFA"/>
@@ -1123,11 +983,11 @@
       <w:szCs w:val="22"/>
     </w:rPr>
   </w:style>
-  <w:style w:type="paragraph" w:styleId="Heading2">
+  <w:style w:type="paragraph" w:styleId="berschrift2">
     <w:name w:val="heading 2"/>
-    <w:basedOn w:val="Normal"/>
-    <w:next w:val="Normal"/>
-    <w:link w:val="Heading2Char"/>
+    <w:basedOn w:val="Standard"/>
+    <w:next w:val="Standard"/>
+    <w:link w:val="berschrift2Zchn"/>
     <w:uiPriority w:val="9"/>
     <w:unhideWhenUsed/>
     <w:qFormat/>
@@ -1157,11 +1017,11 @@
       <w:szCs w:val="22"/>
     </w:rPr>
   </w:style>
-  <w:style w:type="paragraph" w:styleId="Heading3">
+  <w:style w:type="paragraph" w:styleId="berschrift3">
     <w:name w:val="heading 3"/>
-    <w:basedOn w:val="Normal"/>
-    <w:next w:val="Normal"/>
-    <w:link w:val="Heading3Char"/>
+    <w:basedOn w:val="Standard"/>
+    <w:next w:val="Standard"/>
+    <w:link w:val="berschrift3Zchn"/>
     <w:uiPriority w:val="9"/>
     <w:unhideWhenUsed/>
     <w:qFormat/>
@@ -1186,11 +1046,11 @@
       <w:szCs w:val="22"/>
     </w:rPr>
   </w:style>
-  <w:style w:type="paragraph" w:styleId="Heading4">
+  <w:style w:type="paragraph" w:styleId="berschrift4">
     <w:name w:val="heading 4"/>
-    <w:basedOn w:val="Normal"/>
-    <w:next w:val="Normal"/>
-    <w:link w:val="Heading4Char"/>
+    <w:basedOn w:val="Standard"/>
+    <w:next w:val="Standard"/>
+    <w:link w:val="berschrift4Zchn"/>
     <w:uiPriority w:val="9"/>
     <w:unhideWhenUsed/>
     <w:qFormat/>
@@ -1215,11 +1075,11 @@
       <w:szCs w:val="22"/>
     </w:rPr>
   </w:style>
-  <w:style w:type="paragraph" w:styleId="Heading5">
+  <w:style w:type="paragraph" w:styleId="berschrift5">
     <w:name w:val="heading 5"/>
-    <w:basedOn w:val="Normal"/>
-    <w:next w:val="Normal"/>
-    <w:link w:val="Heading5Char"/>
+    <w:basedOn w:val="Standard"/>
+    <w:next w:val="Standard"/>
+    <w:link w:val="berschrift5Zchn"/>
     <w:uiPriority w:val="9"/>
     <w:unhideWhenUsed/>
     <w:qFormat/>
@@ -1245,11 +1105,11 @@
       <w:szCs w:val="22"/>
     </w:rPr>
   </w:style>
-  <w:style w:type="paragraph" w:styleId="Heading6">
+  <w:style w:type="paragraph" w:styleId="berschrift6">
     <w:name w:val="heading 6"/>
-    <w:basedOn w:val="Normal"/>
-    <w:next w:val="Normal"/>
-    <w:link w:val="Heading6Char"/>
+    <w:basedOn w:val="Standard"/>
+    <w:next w:val="Standard"/>
+    <w:link w:val="berschrift6Zchn"/>
     <w:uiPriority w:val="9"/>
     <w:unhideWhenUsed/>
     <w:qFormat/>
@@ -1270,11 +1130,11 @@
       <w:szCs w:val="22"/>
     </w:rPr>
   </w:style>
-  <w:style w:type="paragraph" w:styleId="Heading7">
+  <w:style w:type="paragraph" w:styleId="berschrift7">
     <w:name w:val="heading 7"/>
-    <w:basedOn w:val="Normal"/>
-    <w:next w:val="Normal"/>
-    <w:link w:val="Heading7Char"/>
+    <w:basedOn w:val="Standard"/>
+    <w:next w:val="Standard"/>
+    <w:link w:val="berschrift7Zchn"/>
     <w:uiPriority w:val="9"/>
     <w:semiHidden/>
     <w:unhideWhenUsed/>
@@ -1296,11 +1156,11 @@
       <w:szCs w:val="22"/>
     </w:rPr>
   </w:style>
-  <w:style w:type="paragraph" w:styleId="Heading8">
+  <w:style w:type="paragraph" w:styleId="berschrift8">
     <w:name w:val="heading 8"/>
-    <w:basedOn w:val="Normal"/>
-    <w:next w:val="Normal"/>
-    <w:link w:val="Heading8Char"/>
+    <w:basedOn w:val="Standard"/>
+    <w:next w:val="Standard"/>
+    <w:link w:val="berschrift8Zchn"/>
     <w:uiPriority w:val="9"/>
     <w:semiHidden/>
     <w:unhideWhenUsed/>
@@ -1321,11 +1181,11 @@
       <w:szCs w:val="18"/>
     </w:rPr>
   </w:style>
-  <w:style w:type="paragraph" w:styleId="Heading9">
+  <w:style w:type="paragraph" w:styleId="berschrift9">
     <w:name w:val="heading 9"/>
-    <w:basedOn w:val="Normal"/>
-    <w:next w:val="Normal"/>
-    <w:link w:val="Heading9Char"/>
+    <w:basedOn w:val="Standard"/>
+    <w:next w:val="Standard"/>
+    <w:link w:val="berschrift9Zchn"/>
     <w:uiPriority w:val="9"/>
     <w:semiHidden/>
     <w:unhideWhenUsed/>
@@ -1347,13 +1207,13 @@
       <w:szCs w:val="18"/>
     </w:rPr>
   </w:style>
-  <w:style w:type="character" w:default="1" w:styleId="DefaultParagraphFont">
+  <w:style w:type="character" w:default="1" w:styleId="Absatz-Standardschriftart">
     <w:name w:val="Default Paragraph Font"/>
     <w:uiPriority w:val="1"/>
     <w:semiHidden/>
     <w:unhideWhenUsed/>
   </w:style>
-  <w:style w:type="table" w:default="1" w:styleId="TableNormal">
+  <w:style w:type="table" w:default="1" w:styleId="NormaleTabelle">
     <w:name w:val="Normal Table"/>
     <w:uiPriority w:val="99"/>
     <w:semiHidden/>
@@ -1368,16 +1228,16 @@
       </w:tblCellMar>
     </w:tblPr>
   </w:style>
-  <w:style w:type="numbering" w:default="1" w:styleId="NoList">
+  <w:style w:type="numbering" w:default="1" w:styleId="KeineListe">
     <w:name w:val="No List"/>
     <w:uiPriority w:val="99"/>
     <w:semiHidden/>
     <w:unhideWhenUsed/>
   </w:style>
-  <w:style w:type="character" w:customStyle="1" w:styleId="Heading1Char">
-    <w:name w:val="Heading 1 Char"/>
-    <w:basedOn w:val="DefaultParagraphFont"/>
-    <w:link w:val="Heading1"/>
+  <w:style w:type="character" w:customStyle="1" w:styleId="berschrift1Zchn">
+    <w:name w:val="Überschrift 1 Zchn"/>
+    <w:basedOn w:val="Absatz-Standardschriftart"/>
+    <w:link w:val="berschrift1"/>
     <w:uiPriority w:val="9"/>
     <w:rsid w:val="00C90DFA"/>
     <w:rPr>
@@ -1389,10 +1249,10 @@
       <w:shd w:val="clear" w:color="auto" w:fill="FFFFFF" w:themeFill="background1"/>
     </w:rPr>
   </w:style>
-  <w:style w:type="character" w:customStyle="1" w:styleId="Heading2Char">
-    <w:name w:val="Heading 2 Char"/>
-    <w:basedOn w:val="DefaultParagraphFont"/>
-    <w:link w:val="Heading2"/>
+  <w:style w:type="character" w:customStyle="1" w:styleId="berschrift2Zchn">
+    <w:name w:val="Überschrift 2 Zchn"/>
+    <w:basedOn w:val="Absatz-Standardschriftart"/>
+    <w:link w:val="berschrift2"/>
     <w:uiPriority w:val="9"/>
     <w:rsid w:val="00402E1C"/>
     <w:rPr>
@@ -1404,9 +1264,9 @@
       <w:shd w:val="clear" w:color="auto" w:fill="5994CB"/>
     </w:rPr>
   </w:style>
-  <w:style w:type="table" w:styleId="TableGrid">
+  <w:style w:type="table" w:styleId="Tabellenraster">
     <w:name w:val="Table Grid"/>
-    <w:basedOn w:val="TableNormal"/>
+    <w:basedOn w:val="NormaleTabelle"/>
     <w:uiPriority w:val="59"/>
     <w:rsid w:val="00651384"/>
     <w:pPr>
@@ -1430,9 +1290,9 @@
       </w:tblCellMar>
     </w:tblPr>
   </w:style>
-  <w:style w:type="table" w:styleId="LightGrid-Accent1">
+  <w:style w:type="table" w:styleId="HellesRaster-Akzent1">
     <w:name w:val="Light Grid Accent 1"/>
-    <w:basedOn w:val="TableNormal"/>
+    <w:basedOn w:val="NormaleTabelle"/>
     <w:uiPriority w:val="62"/>
     <w:rsid w:val="00CB0412"/>
     <w:pPr>
@@ -1560,9 +1420,9 @@
       </w:tcPr>
     </w:tblStylePr>
   </w:style>
-  <w:style w:type="table" w:styleId="MediumShading1-Accent1">
+  <w:style w:type="table" w:styleId="MittlereSchattierung1-Akzent1">
     <w:name w:val="Medium Shading 1 Accent 1"/>
-    <w:basedOn w:val="TableNormal"/>
+    <w:basedOn w:val="NormaleTabelle"/>
     <w:uiPriority w:val="63"/>
     <w:rsid w:val="004A070C"/>
     <w:pPr>
@@ -1660,9 +1520,9 @@
       </w:tcPr>
     </w:tblStylePr>
   </w:style>
-  <w:style w:type="table" w:styleId="MediumList2-Accent1">
+  <w:style w:type="table" w:styleId="MittlereListe2-Akzent1">
     <w:name w:val="Medium List 2 Accent 1"/>
-    <w:basedOn w:val="TableNormal"/>
+    <w:basedOn w:val="NormaleTabelle"/>
     <w:uiPriority w:val="66"/>
     <w:rsid w:val="00CB0412"/>
     <w:pPr>
@@ -1788,9 +1648,9 @@
       </w:tcPr>
     </w:tblStylePr>
   </w:style>
-  <w:style w:type="table" w:styleId="MediumList1-Accent1">
+  <w:style w:type="table" w:styleId="MittlereListe1-Akzent1">
     <w:name w:val="Medium List 1 Accent 1"/>
-    <w:basedOn w:val="TableNormal"/>
+    <w:basedOn w:val="NormaleTabelle"/>
     <w:uiPriority w:val="65"/>
     <w:rsid w:val="00CB0412"/>
     <w:pPr>
@@ -1872,10 +1732,10 @@
       </w:tcPr>
     </w:tblStylePr>
   </w:style>
-  <w:style w:type="character" w:customStyle="1" w:styleId="Heading3Char">
-    <w:name w:val="Heading 3 Char"/>
-    <w:basedOn w:val="DefaultParagraphFont"/>
-    <w:link w:val="Heading3"/>
+  <w:style w:type="character" w:customStyle="1" w:styleId="berschrift3Zchn">
+    <w:name w:val="Überschrift 3 Zchn"/>
+    <w:basedOn w:val="Absatz-Standardschriftart"/>
+    <w:link w:val="berschrift3"/>
     <w:uiPriority w:val="9"/>
     <w:rsid w:val="00EA2F23"/>
     <w:rPr>
@@ -1885,10 +1745,10 @@
       <w:spacing w:val="15"/>
     </w:rPr>
   </w:style>
-  <w:style w:type="character" w:customStyle="1" w:styleId="Heading4Char">
-    <w:name w:val="Heading 4 Char"/>
-    <w:basedOn w:val="DefaultParagraphFont"/>
-    <w:link w:val="Heading4"/>
+  <w:style w:type="character" w:customStyle="1" w:styleId="berschrift4Zchn">
+    <w:name w:val="Überschrift 4 Zchn"/>
+    <w:basedOn w:val="Absatz-Standardschriftart"/>
+    <w:link w:val="berschrift4"/>
     <w:uiPriority w:val="9"/>
     <w:rsid w:val="006211F6"/>
     <w:rPr>
@@ -1897,10 +1757,10 @@
       <w:spacing w:val="10"/>
     </w:rPr>
   </w:style>
-  <w:style w:type="character" w:customStyle="1" w:styleId="Heading5Char">
-    <w:name w:val="Heading 5 Char"/>
-    <w:basedOn w:val="DefaultParagraphFont"/>
-    <w:link w:val="Heading5"/>
+  <w:style w:type="character" w:customStyle="1" w:styleId="berschrift5Zchn">
+    <w:name w:val="Überschrift 5 Zchn"/>
+    <w:basedOn w:val="Absatz-Standardschriftart"/>
+    <w:link w:val="berschrift5"/>
     <w:uiPriority w:val="9"/>
     <w:rsid w:val="00FB472D"/>
     <w:rPr>
@@ -1910,10 +1770,10 @@
       <w:spacing w:val="10"/>
     </w:rPr>
   </w:style>
-  <w:style w:type="character" w:customStyle="1" w:styleId="Heading6Char">
-    <w:name w:val="Heading 6 Char"/>
-    <w:basedOn w:val="DefaultParagraphFont"/>
-    <w:link w:val="Heading6"/>
+  <w:style w:type="character" w:customStyle="1" w:styleId="berschrift6Zchn">
+    <w:name w:val="Überschrift 6 Zchn"/>
+    <w:basedOn w:val="Absatz-Standardschriftart"/>
+    <w:link w:val="berschrift6"/>
     <w:uiPriority w:val="9"/>
     <w:rsid w:val="006211F6"/>
     <w:rPr>
@@ -1922,10 +1782,10 @@
       <w:spacing w:val="10"/>
     </w:rPr>
   </w:style>
-  <w:style w:type="character" w:customStyle="1" w:styleId="Heading7Char">
-    <w:name w:val="Heading 7 Char"/>
-    <w:basedOn w:val="DefaultParagraphFont"/>
-    <w:link w:val="Heading7"/>
+  <w:style w:type="character" w:customStyle="1" w:styleId="berschrift7Zchn">
+    <w:name w:val="Überschrift 7 Zchn"/>
+    <w:basedOn w:val="Absatz-Standardschriftart"/>
+    <w:link w:val="berschrift7"/>
     <w:uiPriority w:val="9"/>
     <w:semiHidden/>
     <w:rsid w:val="003C3BB7"/>
@@ -1935,10 +1795,10 @@
       <w:spacing w:val="10"/>
     </w:rPr>
   </w:style>
-  <w:style w:type="character" w:customStyle="1" w:styleId="Heading8Char">
-    <w:name w:val="Heading 8 Char"/>
-    <w:basedOn w:val="DefaultParagraphFont"/>
-    <w:link w:val="Heading8"/>
+  <w:style w:type="character" w:customStyle="1" w:styleId="berschrift8Zchn">
+    <w:name w:val="Überschrift 8 Zchn"/>
+    <w:basedOn w:val="Absatz-Standardschriftart"/>
+    <w:link w:val="berschrift8"/>
     <w:uiPriority w:val="9"/>
     <w:semiHidden/>
     <w:rsid w:val="003C3BB7"/>
@@ -1949,10 +1809,10 @@
       <w:szCs w:val="18"/>
     </w:rPr>
   </w:style>
-  <w:style w:type="character" w:customStyle="1" w:styleId="Heading9Char">
-    <w:name w:val="Heading 9 Char"/>
-    <w:basedOn w:val="DefaultParagraphFont"/>
-    <w:link w:val="Heading9"/>
+  <w:style w:type="character" w:customStyle="1" w:styleId="berschrift9Zchn">
+    <w:name w:val="Überschrift 9 Zchn"/>
+    <w:basedOn w:val="Absatz-Standardschriftart"/>
+    <w:link w:val="berschrift9"/>
     <w:uiPriority w:val="9"/>
     <w:semiHidden/>
     <w:rsid w:val="003C3BB7"/>
@@ -1964,10 +1824,10 @@
       <w:szCs w:val="18"/>
     </w:rPr>
   </w:style>
-  <w:style w:type="paragraph" w:styleId="Caption">
+  <w:style w:type="paragraph" w:styleId="Beschriftung">
     <w:name w:val="caption"/>
-    <w:basedOn w:val="Normal"/>
-    <w:next w:val="Normal"/>
+    <w:basedOn w:val="Standard"/>
+    <w:next w:val="Standard"/>
     <w:uiPriority w:val="35"/>
     <w:semiHidden/>
     <w:unhideWhenUsed/>
@@ -1981,11 +1841,11 @@
       <w:szCs w:val="16"/>
     </w:rPr>
   </w:style>
-  <w:style w:type="paragraph" w:styleId="Title">
+  <w:style w:type="paragraph" w:styleId="Titel">
     <w:name w:val="Title"/>
-    <w:basedOn w:val="Normal"/>
-    <w:next w:val="Normal"/>
-    <w:link w:val="TitleChar"/>
+    <w:basedOn w:val="Standard"/>
+    <w:next w:val="Standard"/>
+    <w:link w:val="TitelZchn"/>
     <w:uiPriority w:val="10"/>
     <w:qFormat/>
     <w:rsid w:val="005E2896"/>
@@ -2001,10 +1861,10 @@
       <w:szCs w:val="52"/>
     </w:rPr>
   </w:style>
-  <w:style w:type="character" w:customStyle="1" w:styleId="TitleChar">
-    <w:name w:val="Title Char"/>
-    <w:basedOn w:val="DefaultParagraphFont"/>
-    <w:link w:val="Title"/>
+  <w:style w:type="character" w:customStyle="1" w:styleId="TitelZchn">
+    <w:name w:val="Titel Zchn"/>
+    <w:basedOn w:val="Absatz-Standardschriftart"/>
+    <w:link w:val="Titel"/>
     <w:uiPriority w:val="10"/>
     <w:rsid w:val="005E2896"/>
     <w:rPr>
@@ -2016,11 +1876,11 @@
       <w:szCs w:val="52"/>
     </w:rPr>
   </w:style>
-  <w:style w:type="paragraph" w:styleId="Subtitle">
+  <w:style w:type="paragraph" w:styleId="Untertitel">
     <w:name w:val="Subtitle"/>
-    <w:basedOn w:val="Normal"/>
-    <w:next w:val="Normal"/>
-    <w:link w:val="SubtitleChar"/>
+    <w:basedOn w:val="Standard"/>
+    <w:next w:val="Standard"/>
+    <w:link w:val="UntertitelZchn"/>
     <w:uiPriority w:val="11"/>
     <w:qFormat/>
     <w:rsid w:val="003C3BB7"/>
@@ -2035,10 +1895,10 @@
       <w:szCs w:val="24"/>
     </w:rPr>
   </w:style>
-  <w:style w:type="character" w:customStyle="1" w:styleId="SubtitleChar">
-    <w:name w:val="Subtitle Char"/>
-    <w:basedOn w:val="DefaultParagraphFont"/>
-    <w:link w:val="Subtitle"/>
+  <w:style w:type="character" w:customStyle="1" w:styleId="UntertitelZchn">
+    <w:name w:val="Untertitel Zchn"/>
+    <w:basedOn w:val="Absatz-Standardschriftart"/>
+    <w:link w:val="Untertitel"/>
     <w:uiPriority w:val="11"/>
     <w:rsid w:val="003C3BB7"/>
     <w:rPr>
@@ -2049,7 +1909,7 @@
       <w:szCs w:val="24"/>
     </w:rPr>
   </w:style>
-  <w:style w:type="character" w:styleId="Strong">
+  <w:style w:type="character" w:styleId="Fett">
     <w:name w:val="Strong"/>
     <w:uiPriority w:val="22"/>
     <w:qFormat/>
@@ -2059,7 +1919,7 @@
       <w:bCs/>
     </w:rPr>
   </w:style>
-  <w:style w:type="character" w:styleId="Emphasis">
+  <w:style w:type="character" w:styleId="Hervorhebung">
     <w:name w:val="Emphasis"/>
     <w:uiPriority w:val="20"/>
     <w:qFormat/>
@@ -2070,10 +1930,10 @@
       <w:spacing w:val="5"/>
     </w:rPr>
   </w:style>
-  <w:style w:type="paragraph" w:styleId="NoSpacing">
+  <w:style w:type="paragraph" w:styleId="KeinLeerraum">
     <w:name w:val="No Spacing"/>
-    <w:basedOn w:val="Normal"/>
-    <w:link w:val="NoSpacingChar"/>
+    <w:basedOn w:val="Standard"/>
+    <w:link w:val="KeinLeerraumZchn"/>
     <w:uiPriority w:val="1"/>
     <w:qFormat/>
     <w:rsid w:val="003C3BB7"/>
@@ -2081,10 +1941,10 @@
       <w:spacing w:after="0"/>
     </w:pPr>
   </w:style>
-  <w:style w:type="character" w:customStyle="1" w:styleId="NoSpacingChar">
-    <w:name w:val="No Spacing Char"/>
-    <w:basedOn w:val="DefaultParagraphFont"/>
-    <w:link w:val="NoSpacing"/>
+  <w:style w:type="character" w:customStyle="1" w:styleId="KeinLeerraumZchn">
+    <w:name w:val="Kein Leerraum Zchn"/>
+    <w:basedOn w:val="Absatz-Standardschriftart"/>
+    <w:link w:val="KeinLeerraum"/>
     <w:uiPriority w:val="1"/>
     <w:rsid w:val="003C3BB7"/>
     <w:rPr>
@@ -2092,9 +1952,9 @@
       <w:szCs w:val="20"/>
     </w:rPr>
   </w:style>
-  <w:style w:type="paragraph" w:styleId="ListParagraph">
+  <w:style w:type="paragraph" w:styleId="Listenabsatz">
     <w:name w:val="List Paragraph"/>
-    <w:basedOn w:val="Normal"/>
+    <w:basedOn w:val="Standard"/>
     <w:uiPriority w:val="34"/>
     <w:qFormat/>
     <w:rsid w:val="003C3BB7"/>
@@ -2103,11 +1963,11 @@
       <w:contextualSpacing/>
     </w:pPr>
   </w:style>
-  <w:style w:type="paragraph" w:styleId="Quote">
+  <w:style w:type="paragraph" w:styleId="Zitat">
     <w:name w:val="Quote"/>
-    <w:basedOn w:val="Normal"/>
-    <w:next w:val="Normal"/>
-    <w:link w:val="QuoteChar"/>
+    <w:basedOn w:val="Standard"/>
+    <w:next w:val="Standard"/>
+    <w:link w:val="ZitatZchn"/>
     <w:uiPriority w:val="29"/>
     <w:qFormat/>
     <w:rsid w:val="003C3BB7"/>
@@ -2116,10 +1976,10 @@
       <w:iCs/>
     </w:rPr>
   </w:style>
-  <w:style w:type="character" w:customStyle="1" w:styleId="QuoteChar">
-    <w:name w:val="Quote Char"/>
-    <w:basedOn w:val="DefaultParagraphFont"/>
-    <w:link w:val="Quote"/>
+  <w:style w:type="character" w:customStyle="1" w:styleId="ZitatZchn">
+    <w:name w:val="Zitat Zchn"/>
+    <w:basedOn w:val="Absatz-Standardschriftart"/>
+    <w:link w:val="Zitat"/>
     <w:uiPriority w:val="29"/>
     <w:rsid w:val="003C3BB7"/>
     <w:rPr>
@@ -2129,11 +1989,11 @@
       <w:szCs w:val="20"/>
     </w:rPr>
   </w:style>
-  <w:style w:type="paragraph" w:styleId="IntenseQuote">
+  <w:style w:type="paragraph" w:styleId="IntensivesZitat">
     <w:name w:val="Intense Quote"/>
-    <w:basedOn w:val="Normal"/>
-    <w:next w:val="Normal"/>
-    <w:link w:val="IntenseQuoteChar"/>
+    <w:basedOn w:val="Standard"/>
+    <w:next w:val="Standard"/>
+    <w:link w:val="IntensivesZitatZchn"/>
     <w:uiPriority w:val="30"/>
     <w:qFormat/>
     <w:rsid w:val="003C3BB7"/>
@@ -2152,10 +2012,10 @@
       <w:color w:val="4F81BD" w:themeColor="accent1"/>
     </w:rPr>
   </w:style>
-  <w:style w:type="character" w:customStyle="1" w:styleId="IntenseQuoteChar">
-    <w:name w:val="Intense Quote Char"/>
-    <w:basedOn w:val="DefaultParagraphFont"/>
-    <w:link w:val="IntenseQuote"/>
+  <w:style w:type="character" w:customStyle="1" w:styleId="IntensivesZitatZchn">
+    <w:name w:val="Intensives Zitat Zchn"/>
+    <w:basedOn w:val="Absatz-Standardschriftart"/>
+    <w:link w:val="IntensivesZitat"/>
     <w:uiPriority w:val="30"/>
     <w:rsid w:val="003C3BB7"/>
     <w:rPr>
@@ -2166,7 +2026,7 @@
       <w:szCs w:val="20"/>
     </w:rPr>
   </w:style>
-  <w:style w:type="character" w:styleId="SubtleEmphasis">
+  <w:style w:type="character" w:styleId="SchwacheHervorhebung">
     <w:name w:val="Subtle Emphasis"/>
     <w:uiPriority w:val="19"/>
     <w:qFormat/>
@@ -2177,7 +2037,7 @@
       <w:color w:val="243F60" w:themeColor="accent1" w:themeShade="7F"/>
     </w:rPr>
   </w:style>
-  <w:style w:type="character" w:styleId="IntenseEmphasis">
+  <w:style w:type="character" w:styleId="IntensiveHervorhebung">
     <w:name w:val="Intense Emphasis"/>
     <w:uiPriority w:val="21"/>
     <w:qFormat/>
@@ -2190,7 +2050,7 @@
       <w:spacing w:val="10"/>
     </w:rPr>
   </w:style>
-  <w:style w:type="character" w:styleId="SubtleReference">
+  <w:style w:type="character" w:styleId="SchwacherVerweis">
     <w:name w:val="Subtle Reference"/>
     <w:uiPriority w:val="31"/>
     <w:qFormat/>
@@ -2201,7 +2061,7 @@
       <w:color w:val="4F81BD" w:themeColor="accent1"/>
     </w:rPr>
   </w:style>
-  <w:style w:type="character" w:styleId="IntenseReference">
+  <w:style w:type="character" w:styleId="IntensiverVerweis">
     <w:name w:val="Intense Reference"/>
     <w:uiPriority w:val="32"/>
     <w:qFormat/>
@@ -2215,7 +2075,7 @@
       <w:color w:val="4F81BD" w:themeColor="accent1"/>
     </w:rPr>
   </w:style>
-  <w:style w:type="character" w:styleId="BookTitle">
+  <w:style w:type="character" w:styleId="Buchtitel">
     <w:name w:val="Book Title"/>
     <w:uiPriority w:val="33"/>
     <w:qFormat/>
@@ -2228,10 +2088,10 @@
       <w:spacing w:val="9"/>
     </w:rPr>
   </w:style>
-  <w:style w:type="paragraph" w:styleId="TOCHeading">
+  <w:style w:type="paragraph" w:styleId="Inhaltsverzeichnisberschrift">
     <w:name w:val="TOC Heading"/>
-    <w:basedOn w:val="Heading1"/>
-    <w:next w:val="Normal"/>
+    <w:basedOn w:val="berschrift1"/>
+    <w:next w:val="Standard"/>
     <w:uiPriority w:val="39"/>
     <w:unhideWhenUsed/>
     <w:qFormat/>
@@ -2243,10 +2103,10 @@
       <w:lang w:bidi="en-US"/>
     </w:rPr>
   </w:style>
-  <w:style w:type="paragraph" w:styleId="TOC1">
+  <w:style w:type="paragraph" w:styleId="Verzeichnis1">
     <w:name w:val="toc 1"/>
-    <w:basedOn w:val="Normal"/>
-    <w:next w:val="Normal"/>
+    <w:basedOn w:val="Standard"/>
+    <w:next w:val="Standard"/>
     <w:autoRedefine/>
     <w:uiPriority w:val="39"/>
     <w:unhideWhenUsed/>
@@ -2259,10 +2119,10 @@
       <w:b/>
     </w:rPr>
   </w:style>
-  <w:style w:type="paragraph" w:styleId="TOC2">
+  <w:style w:type="paragraph" w:styleId="Verzeichnis2">
     <w:name w:val="toc 2"/>
-    <w:basedOn w:val="Normal"/>
-    <w:next w:val="Normal"/>
+    <w:basedOn w:val="Standard"/>
+    <w:next w:val="Standard"/>
     <w:autoRedefine/>
     <w:uiPriority w:val="39"/>
     <w:unhideWhenUsed/>
@@ -2275,7 +2135,7 @@
   </w:style>
   <w:style w:type="character" w:styleId="Hyperlink">
     <w:name w:val="Hyperlink"/>
-    <w:basedOn w:val="DefaultParagraphFont"/>
+    <w:basedOn w:val="Absatz-Standardschriftart"/>
     <w:uiPriority w:val="99"/>
     <w:unhideWhenUsed/>
     <w:rsid w:val="006F2255"/>
@@ -2284,10 +2144,10 @@
       <w:u w:val="single"/>
     </w:rPr>
   </w:style>
-  <w:style w:type="paragraph" w:styleId="BalloonText">
+  <w:style w:type="paragraph" w:styleId="Sprechblasentext">
     <w:name w:val="Balloon Text"/>
-    <w:basedOn w:val="Normal"/>
-    <w:link w:val="BalloonTextChar"/>
+    <w:basedOn w:val="Standard"/>
+    <w:link w:val="SprechblasentextZchn"/>
     <w:uiPriority w:val="99"/>
     <w:semiHidden/>
     <w:unhideWhenUsed/>
@@ -2301,10 +2161,10 @@
       <w:szCs w:val="16"/>
     </w:rPr>
   </w:style>
-  <w:style w:type="character" w:customStyle="1" w:styleId="BalloonTextChar">
-    <w:name w:val="Balloon Text Char"/>
-    <w:basedOn w:val="DefaultParagraphFont"/>
-    <w:link w:val="BalloonText"/>
+  <w:style w:type="character" w:customStyle="1" w:styleId="SprechblasentextZchn">
+    <w:name w:val="Sprechblasentext Zchn"/>
+    <w:basedOn w:val="Absatz-Standardschriftart"/>
+    <w:link w:val="Sprechblasentext"/>
     <w:uiPriority w:val="99"/>
     <w:semiHidden/>
     <w:rsid w:val="006F2255"/>
@@ -2314,10 +2174,10 @@
       <w:szCs w:val="16"/>
     </w:rPr>
   </w:style>
-  <w:style w:type="paragraph" w:styleId="TOC3">
+  <w:style w:type="paragraph" w:styleId="Verzeichnis3">
     <w:name w:val="toc 3"/>
-    <w:basedOn w:val="Normal"/>
-    <w:next w:val="Normal"/>
+    <w:basedOn w:val="Standard"/>
+    <w:next w:val="Standard"/>
     <w:autoRedefine/>
     <w:uiPriority w:val="39"/>
     <w:unhideWhenUsed/>
@@ -2332,10 +2192,10 @@
       <w:lang w:eastAsia="de-CH"/>
     </w:rPr>
   </w:style>
-  <w:style w:type="paragraph" w:styleId="Header">
+  <w:style w:type="paragraph" w:styleId="Kopfzeile">
     <w:name w:val="header"/>
-    <w:basedOn w:val="Normal"/>
-    <w:link w:val="HeaderChar"/>
+    <w:basedOn w:val="Standard"/>
+    <w:link w:val="KopfzeileZchn"/>
     <w:uiPriority w:val="99"/>
     <w:unhideWhenUsed/>
     <w:rsid w:val="008F2373"/>
@@ -2347,10 +2207,10 @@
       <w:spacing w:after="0"/>
     </w:pPr>
   </w:style>
-  <w:style w:type="character" w:customStyle="1" w:styleId="HeaderChar">
-    <w:name w:val="Header Char"/>
-    <w:basedOn w:val="DefaultParagraphFont"/>
-    <w:link w:val="Header"/>
+  <w:style w:type="character" w:customStyle="1" w:styleId="KopfzeileZchn">
+    <w:name w:val="Kopfzeile Zchn"/>
+    <w:basedOn w:val="Absatz-Standardschriftart"/>
+    <w:link w:val="Kopfzeile"/>
     <w:uiPriority w:val="99"/>
     <w:rsid w:val="008F2373"/>
     <w:rPr>
@@ -2358,10 +2218,10 @@
       <w:szCs w:val="20"/>
     </w:rPr>
   </w:style>
-  <w:style w:type="paragraph" w:styleId="Footer">
+  <w:style w:type="paragraph" w:styleId="Fuzeile">
     <w:name w:val="footer"/>
-    <w:basedOn w:val="Normal"/>
-    <w:link w:val="FooterChar"/>
+    <w:basedOn w:val="Standard"/>
+    <w:link w:val="FuzeileZchn"/>
     <w:uiPriority w:val="99"/>
     <w:unhideWhenUsed/>
     <w:rsid w:val="008F2373"/>
@@ -2373,10 +2233,10 @@
       <w:spacing w:after="0"/>
     </w:pPr>
   </w:style>
-  <w:style w:type="character" w:customStyle="1" w:styleId="FooterChar">
-    <w:name w:val="Footer Char"/>
-    <w:basedOn w:val="DefaultParagraphFont"/>
-    <w:link w:val="Footer"/>
+  <w:style w:type="character" w:customStyle="1" w:styleId="FuzeileZchn">
+    <w:name w:val="Fußzeile Zchn"/>
+    <w:basedOn w:val="Absatz-Standardschriftart"/>
+    <w:link w:val="Fuzeile"/>
     <w:uiPriority w:val="99"/>
     <w:rsid w:val="008F2373"/>
     <w:rPr>
@@ -2384,9 +2244,9 @@
       <w:szCs w:val="20"/>
     </w:rPr>
   </w:style>
-  <w:style w:type="table" w:styleId="LightList-Accent1">
+  <w:style w:type="table" w:styleId="HelleListe-Akzent1">
     <w:name w:val="Light List Accent 1"/>
-    <w:basedOn w:val="TableNormal"/>
+    <w:basedOn w:val="NormaleTabelle"/>
     <w:uiPriority w:val="61"/>
     <w:rsid w:val="003B436F"/>
     <w:pPr>
@@ -2635,7 +2495,7 @@
     <w:lsdException w:name="Bibliography" w:uiPriority="37"/>
     <w:lsdException w:name="TOC Heading" w:uiPriority="39" w:qFormat="1"/>
   </w:latentStyles>
-  <w:style w:type="paragraph" w:default="1" w:styleId="Normal">
+  <w:style w:type="paragraph" w:default="1" w:styleId="Standard">
     <w:name w:val="Normal"/>
     <w:qFormat/>
     <w:rsid w:val="003C3BB7"/>
@@ -2644,11 +2504,11 @@
       <w:szCs w:val="20"/>
     </w:rPr>
   </w:style>
-  <w:style w:type="paragraph" w:styleId="Heading1">
+  <w:style w:type="paragraph" w:styleId="berschrift1">
     <w:name w:val="heading 1"/>
-    <w:basedOn w:val="Normal"/>
-    <w:next w:val="Normal"/>
-    <w:link w:val="Heading1Char"/>
+    <w:basedOn w:val="Standard"/>
+    <w:next w:val="Standard"/>
+    <w:link w:val="berschrift1Zchn"/>
     <w:uiPriority w:val="9"/>
     <w:qFormat/>
     <w:rsid w:val="00C90DFA"/>
@@ -2670,11 +2530,11 @@
       <w:szCs w:val="22"/>
     </w:rPr>
   </w:style>
-  <w:style w:type="paragraph" w:styleId="Heading2">
+  <w:style w:type="paragraph" w:styleId="berschrift2">
     <w:name w:val="heading 2"/>
-    <w:basedOn w:val="Normal"/>
-    <w:next w:val="Normal"/>
-    <w:link w:val="Heading2Char"/>
+    <w:basedOn w:val="Standard"/>
+    <w:next w:val="Standard"/>
+    <w:link w:val="berschrift2Zchn"/>
     <w:uiPriority w:val="9"/>
     <w:unhideWhenUsed/>
     <w:qFormat/>
@@ -2704,11 +2564,11 @@
       <w:szCs w:val="22"/>
     </w:rPr>
   </w:style>
-  <w:style w:type="paragraph" w:styleId="Heading3">
+  <w:style w:type="paragraph" w:styleId="berschrift3">
     <w:name w:val="heading 3"/>
-    <w:basedOn w:val="Normal"/>
-    <w:next w:val="Normal"/>
-    <w:link w:val="Heading3Char"/>
+    <w:basedOn w:val="Standard"/>
+    <w:next w:val="Standard"/>
+    <w:link w:val="berschrift3Zchn"/>
     <w:uiPriority w:val="9"/>
     <w:unhideWhenUsed/>
     <w:qFormat/>
@@ -2733,11 +2593,11 @@
       <w:szCs w:val="22"/>
     </w:rPr>
   </w:style>
-  <w:style w:type="paragraph" w:styleId="Heading4">
+  <w:style w:type="paragraph" w:styleId="berschrift4">
     <w:name w:val="heading 4"/>
-    <w:basedOn w:val="Normal"/>
-    <w:next w:val="Normal"/>
-    <w:link w:val="Heading4Char"/>
+    <w:basedOn w:val="Standard"/>
+    <w:next w:val="Standard"/>
+    <w:link w:val="berschrift4Zchn"/>
     <w:uiPriority w:val="9"/>
     <w:unhideWhenUsed/>
     <w:qFormat/>
@@ -2762,11 +2622,11 @@
       <w:szCs w:val="22"/>
     </w:rPr>
   </w:style>
-  <w:style w:type="paragraph" w:styleId="Heading5">
+  <w:style w:type="paragraph" w:styleId="berschrift5">
     <w:name w:val="heading 5"/>
-    <w:basedOn w:val="Normal"/>
-    <w:next w:val="Normal"/>
-    <w:link w:val="Heading5Char"/>
+    <w:basedOn w:val="Standard"/>
+    <w:next w:val="Standard"/>
+    <w:link w:val="berschrift5Zchn"/>
     <w:uiPriority w:val="9"/>
     <w:unhideWhenUsed/>
     <w:qFormat/>
@@ -2792,11 +2652,11 @@
       <w:szCs w:val="22"/>
     </w:rPr>
   </w:style>
-  <w:style w:type="paragraph" w:styleId="Heading6">
+  <w:style w:type="paragraph" w:styleId="berschrift6">
     <w:name w:val="heading 6"/>
-    <w:basedOn w:val="Normal"/>
-    <w:next w:val="Normal"/>
-    <w:link w:val="Heading6Char"/>
+    <w:basedOn w:val="Standard"/>
+    <w:next w:val="Standard"/>
+    <w:link w:val="berschrift6Zchn"/>
     <w:uiPriority w:val="9"/>
     <w:unhideWhenUsed/>
     <w:qFormat/>
@@ -2817,11 +2677,11 @@
       <w:szCs w:val="22"/>
     </w:rPr>
   </w:style>
-  <w:style w:type="paragraph" w:styleId="Heading7">
+  <w:style w:type="paragraph" w:styleId="berschrift7">
     <w:name w:val="heading 7"/>
-    <w:basedOn w:val="Normal"/>
-    <w:next w:val="Normal"/>
-    <w:link w:val="Heading7Char"/>
+    <w:basedOn w:val="Standard"/>
+    <w:next w:val="Standard"/>
+    <w:link w:val="berschrift7Zchn"/>
     <w:uiPriority w:val="9"/>
     <w:semiHidden/>
     <w:unhideWhenUsed/>
@@ -2843,11 +2703,11 @@
       <w:szCs w:val="22"/>
     </w:rPr>
   </w:style>
-  <w:style w:type="paragraph" w:styleId="Heading8">
+  <w:style w:type="paragraph" w:styleId="berschrift8">
     <w:name w:val="heading 8"/>
-    <w:basedOn w:val="Normal"/>
-    <w:next w:val="Normal"/>
-    <w:link w:val="Heading8Char"/>
+    <w:basedOn w:val="Standard"/>
+    <w:next w:val="Standard"/>
+    <w:link w:val="berschrift8Zchn"/>
     <w:uiPriority w:val="9"/>
     <w:semiHidden/>
     <w:unhideWhenUsed/>
@@ -2868,11 +2728,11 @@
       <w:szCs w:val="18"/>
     </w:rPr>
   </w:style>
-  <w:style w:type="paragraph" w:styleId="Heading9">
+  <w:style w:type="paragraph" w:styleId="berschrift9">
     <w:name w:val="heading 9"/>
-    <w:basedOn w:val="Normal"/>
-    <w:next w:val="Normal"/>
-    <w:link w:val="Heading9Char"/>
+    <w:basedOn w:val="Standard"/>
+    <w:next w:val="Standard"/>
+    <w:link w:val="berschrift9Zchn"/>
     <w:uiPriority w:val="9"/>
     <w:semiHidden/>
     <w:unhideWhenUsed/>
@@ -2894,13 +2754,13 @@
       <w:szCs w:val="18"/>
     </w:rPr>
   </w:style>
-  <w:style w:type="character" w:default="1" w:styleId="DefaultParagraphFont">
+  <w:style w:type="character" w:default="1" w:styleId="Absatz-Standardschriftart">
     <w:name w:val="Default Paragraph Font"/>
     <w:uiPriority w:val="1"/>
     <w:semiHidden/>
     <w:unhideWhenUsed/>
   </w:style>
-  <w:style w:type="table" w:default="1" w:styleId="TableNormal">
+  <w:style w:type="table" w:default="1" w:styleId="NormaleTabelle">
     <w:name w:val="Normal Table"/>
     <w:uiPriority w:val="99"/>
     <w:semiHidden/>
@@ -2915,16 +2775,16 @@
       </w:tblCellMar>
     </w:tblPr>
   </w:style>
-  <w:style w:type="numbering" w:default="1" w:styleId="NoList">
+  <w:style w:type="numbering" w:default="1" w:styleId="KeineListe">
     <w:name w:val="No List"/>
     <w:uiPriority w:val="99"/>
     <w:semiHidden/>
     <w:unhideWhenUsed/>
   </w:style>
-  <w:style w:type="character" w:customStyle="1" w:styleId="Heading1Char">
-    <w:name w:val="Heading 1 Char"/>
-    <w:basedOn w:val="DefaultParagraphFont"/>
-    <w:link w:val="Heading1"/>
+  <w:style w:type="character" w:customStyle="1" w:styleId="berschrift1Zchn">
+    <w:name w:val="Überschrift 1 Zchn"/>
+    <w:basedOn w:val="Absatz-Standardschriftart"/>
+    <w:link w:val="berschrift1"/>
     <w:uiPriority w:val="9"/>
     <w:rsid w:val="00C90DFA"/>
     <w:rPr>
@@ -2936,10 +2796,10 @@
       <w:shd w:val="clear" w:color="auto" w:fill="FFFFFF" w:themeFill="background1"/>
     </w:rPr>
   </w:style>
-  <w:style w:type="character" w:customStyle="1" w:styleId="Heading2Char">
-    <w:name w:val="Heading 2 Char"/>
-    <w:basedOn w:val="DefaultParagraphFont"/>
-    <w:link w:val="Heading2"/>
+  <w:style w:type="character" w:customStyle="1" w:styleId="berschrift2Zchn">
+    <w:name w:val="Überschrift 2 Zchn"/>
+    <w:basedOn w:val="Absatz-Standardschriftart"/>
+    <w:link w:val="berschrift2"/>
     <w:uiPriority w:val="9"/>
     <w:rsid w:val="00402E1C"/>
     <w:rPr>
@@ -2951,9 +2811,9 @@
       <w:shd w:val="clear" w:color="auto" w:fill="5994CB"/>
     </w:rPr>
   </w:style>
-  <w:style w:type="table" w:styleId="TableGrid">
+  <w:style w:type="table" w:styleId="Tabellenraster">
     <w:name w:val="Table Grid"/>
-    <w:basedOn w:val="TableNormal"/>
+    <w:basedOn w:val="NormaleTabelle"/>
     <w:uiPriority w:val="59"/>
     <w:rsid w:val="00651384"/>
     <w:pPr>
@@ -2977,9 +2837,9 @@
       </w:tblCellMar>
     </w:tblPr>
   </w:style>
-  <w:style w:type="table" w:styleId="LightGrid-Accent1">
+  <w:style w:type="table" w:styleId="HellesRaster-Akzent1">
     <w:name w:val="Light Grid Accent 1"/>
-    <w:basedOn w:val="TableNormal"/>
+    <w:basedOn w:val="NormaleTabelle"/>
     <w:uiPriority w:val="62"/>
     <w:rsid w:val="00CB0412"/>
     <w:pPr>
@@ -3107,9 +2967,9 @@
       </w:tcPr>
     </w:tblStylePr>
   </w:style>
-  <w:style w:type="table" w:styleId="MediumShading1-Accent1">
+  <w:style w:type="table" w:styleId="MittlereSchattierung1-Akzent1">
     <w:name w:val="Medium Shading 1 Accent 1"/>
-    <w:basedOn w:val="TableNormal"/>
+    <w:basedOn w:val="NormaleTabelle"/>
     <w:uiPriority w:val="63"/>
     <w:rsid w:val="004A070C"/>
     <w:pPr>
@@ -3207,9 +3067,9 @@
       </w:tcPr>
     </w:tblStylePr>
   </w:style>
-  <w:style w:type="table" w:styleId="MediumList2-Accent1">
+  <w:style w:type="table" w:styleId="MittlereListe2-Akzent1">
     <w:name w:val="Medium List 2 Accent 1"/>
-    <w:basedOn w:val="TableNormal"/>
+    <w:basedOn w:val="NormaleTabelle"/>
     <w:uiPriority w:val="66"/>
     <w:rsid w:val="00CB0412"/>
     <w:pPr>
@@ -3335,9 +3195,9 @@
       </w:tcPr>
     </w:tblStylePr>
   </w:style>
-  <w:style w:type="table" w:styleId="MediumList1-Accent1">
+  <w:style w:type="table" w:styleId="MittlereListe1-Akzent1">
     <w:name w:val="Medium List 1 Accent 1"/>
-    <w:basedOn w:val="TableNormal"/>
+    <w:basedOn w:val="NormaleTabelle"/>
     <w:uiPriority w:val="65"/>
     <w:rsid w:val="00CB0412"/>
     <w:pPr>
@@ -3419,10 +3279,10 @@
       </w:tcPr>
     </w:tblStylePr>
   </w:style>
-  <w:style w:type="character" w:customStyle="1" w:styleId="Heading3Char">
-    <w:name w:val="Heading 3 Char"/>
-    <w:basedOn w:val="DefaultParagraphFont"/>
-    <w:link w:val="Heading3"/>
+  <w:style w:type="character" w:customStyle="1" w:styleId="berschrift3Zchn">
+    <w:name w:val="Überschrift 3 Zchn"/>
+    <w:basedOn w:val="Absatz-Standardschriftart"/>
+    <w:link w:val="berschrift3"/>
     <w:uiPriority w:val="9"/>
     <w:rsid w:val="00EA2F23"/>
     <w:rPr>
@@ -3432,10 +3292,10 @@
       <w:spacing w:val="15"/>
     </w:rPr>
   </w:style>
-  <w:style w:type="character" w:customStyle="1" w:styleId="Heading4Char">
-    <w:name w:val="Heading 4 Char"/>
-    <w:basedOn w:val="DefaultParagraphFont"/>
-    <w:link w:val="Heading4"/>
+  <w:style w:type="character" w:customStyle="1" w:styleId="berschrift4Zchn">
+    <w:name w:val="Überschrift 4 Zchn"/>
+    <w:basedOn w:val="Absatz-Standardschriftart"/>
+    <w:link w:val="berschrift4"/>
     <w:uiPriority w:val="9"/>
     <w:rsid w:val="006211F6"/>
     <w:rPr>
@@ -3444,10 +3304,10 @@
       <w:spacing w:val="10"/>
     </w:rPr>
   </w:style>
-  <w:style w:type="character" w:customStyle="1" w:styleId="Heading5Char">
-    <w:name w:val="Heading 5 Char"/>
-    <w:basedOn w:val="DefaultParagraphFont"/>
-    <w:link w:val="Heading5"/>
+  <w:style w:type="character" w:customStyle="1" w:styleId="berschrift5Zchn">
+    <w:name w:val="Überschrift 5 Zchn"/>
+    <w:basedOn w:val="Absatz-Standardschriftart"/>
+    <w:link w:val="berschrift5"/>
     <w:uiPriority w:val="9"/>
     <w:rsid w:val="00FB472D"/>
     <w:rPr>
@@ -3457,10 +3317,10 @@
       <w:spacing w:val="10"/>
     </w:rPr>
   </w:style>
-  <w:style w:type="character" w:customStyle="1" w:styleId="Heading6Char">
-    <w:name w:val="Heading 6 Char"/>
-    <w:basedOn w:val="DefaultParagraphFont"/>
-    <w:link w:val="Heading6"/>
+  <w:style w:type="character" w:customStyle="1" w:styleId="berschrift6Zchn">
+    <w:name w:val="Überschrift 6 Zchn"/>
+    <w:basedOn w:val="Absatz-Standardschriftart"/>
+    <w:link w:val="berschrift6"/>
     <w:uiPriority w:val="9"/>
     <w:rsid w:val="006211F6"/>
     <w:rPr>
@@ -3469,10 +3329,10 @@
       <w:spacing w:val="10"/>
     </w:rPr>
   </w:style>
-  <w:style w:type="character" w:customStyle="1" w:styleId="Heading7Char">
-    <w:name w:val="Heading 7 Char"/>
-    <w:basedOn w:val="DefaultParagraphFont"/>
-    <w:link w:val="Heading7"/>
+  <w:style w:type="character" w:customStyle="1" w:styleId="berschrift7Zchn">
+    <w:name w:val="Überschrift 7 Zchn"/>
+    <w:basedOn w:val="Absatz-Standardschriftart"/>
+    <w:link w:val="berschrift7"/>
     <w:uiPriority w:val="9"/>
     <w:semiHidden/>
     <w:rsid w:val="003C3BB7"/>
@@ -3482,10 +3342,10 @@
       <w:spacing w:val="10"/>
     </w:rPr>
   </w:style>
-  <w:style w:type="character" w:customStyle="1" w:styleId="Heading8Char">
-    <w:name w:val="Heading 8 Char"/>
-    <w:basedOn w:val="DefaultParagraphFont"/>
-    <w:link w:val="Heading8"/>
+  <w:style w:type="character" w:customStyle="1" w:styleId="berschrift8Zchn">
+    <w:name w:val="Überschrift 8 Zchn"/>
+    <w:basedOn w:val="Absatz-Standardschriftart"/>
+    <w:link w:val="berschrift8"/>
     <w:uiPriority w:val="9"/>
     <w:semiHidden/>
     <w:rsid w:val="003C3BB7"/>
@@ -3496,10 +3356,10 @@
       <w:szCs w:val="18"/>
     </w:rPr>
   </w:style>
-  <w:style w:type="character" w:customStyle="1" w:styleId="Heading9Char">
-    <w:name w:val="Heading 9 Char"/>
-    <w:basedOn w:val="DefaultParagraphFont"/>
-    <w:link w:val="Heading9"/>
+  <w:style w:type="character" w:customStyle="1" w:styleId="berschrift9Zchn">
+    <w:name w:val="Überschrift 9 Zchn"/>
+    <w:basedOn w:val="Absatz-Standardschriftart"/>
+    <w:link w:val="berschrift9"/>
     <w:uiPriority w:val="9"/>
     <w:semiHidden/>
     <w:rsid w:val="003C3BB7"/>
@@ -3511,10 +3371,10 @@
       <w:szCs w:val="18"/>
     </w:rPr>
   </w:style>
-  <w:style w:type="paragraph" w:styleId="Caption">
+  <w:style w:type="paragraph" w:styleId="Beschriftung">
     <w:name w:val="caption"/>
-    <w:basedOn w:val="Normal"/>
-    <w:next w:val="Normal"/>
+    <w:basedOn w:val="Standard"/>
+    <w:next w:val="Standard"/>
     <w:uiPriority w:val="35"/>
     <w:semiHidden/>
     <w:unhideWhenUsed/>
@@ -3528,11 +3388,11 @@
       <w:szCs w:val="16"/>
     </w:rPr>
   </w:style>
-  <w:style w:type="paragraph" w:styleId="Title">
+  <w:style w:type="paragraph" w:styleId="Titel">
     <w:name w:val="Title"/>
-    <w:basedOn w:val="Normal"/>
-    <w:next w:val="Normal"/>
-    <w:link w:val="TitleChar"/>
+    <w:basedOn w:val="Standard"/>
+    <w:next w:val="Standard"/>
+    <w:link w:val="TitelZchn"/>
     <w:uiPriority w:val="10"/>
     <w:qFormat/>
     <w:rsid w:val="005E2896"/>
@@ -3548,10 +3408,10 @@
       <w:szCs w:val="52"/>
     </w:rPr>
   </w:style>
-  <w:style w:type="character" w:customStyle="1" w:styleId="TitleChar">
-    <w:name w:val="Title Char"/>
-    <w:basedOn w:val="DefaultParagraphFont"/>
-    <w:link w:val="Title"/>
+  <w:style w:type="character" w:customStyle="1" w:styleId="TitelZchn">
+    <w:name w:val="Titel Zchn"/>
+    <w:basedOn w:val="Absatz-Standardschriftart"/>
+    <w:link w:val="Titel"/>
     <w:uiPriority w:val="10"/>
     <w:rsid w:val="005E2896"/>
     <w:rPr>
@@ -3563,11 +3423,11 @@
       <w:szCs w:val="52"/>
     </w:rPr>
   </w:style>
-  <w:style w:type="paragraph" w:styleId="Subtitle">
+  <w:style w:type="paragraph" w:styleId="Untertitel">
     <w:name w:val="Subtitle"/>
-    <w:basedOn w:val="Normal"/>
-    <w:next w:val="Normal"/>
-    <w:link w:val="SubtitleChar"/>
+    <w:basedOn w:val="Standard"/>
+    <w:next w:val="Standard"/>
+    <w:link w:val="UntertitelZchn"/>
     <w:uiPriority w:val="11"/>
     <w:qFormat/>
     <w:rsid w:val="003C3BB7"/>
@@ -3582,10 +3442,10 @@
       <w:szCs w:val="24"/>
     </w:rPr>
   </w:style>
-  <w:style w:type="character" w:customStyle="1" w:styleId="SubtitleChar">
-    <w:name w:val="Subtitle Char"/>
-    <w:basedOn w:val="DefaultParagraphFont"/>
-    <w:link w:val="Subtitle"/>
+  <w:style w:type="character" w:customStyle="1" w:styleId="UntertitelZchn">
+    <w:name w:val="Untertitel Zchn"/>
+    <w:basedOn w:val="Absatz-Standardschriftart"/>
+    <w:link w:val="Untertitel"/>
     <w:uiPriority w:val="11"/>
     <w:rsid w:val="003C3BB7"/>
     <w:rPr>
@@ -3596,7 +3456,7 @@
       <w:szCs w:val="24"/>
     </w:rPr>
   </w:style>
-  <w:style w:type="character" w:styleId="Strong">
+  <w:style w:type="character" w:styleId="Fett">
     <w:name w:val="Strong"/>
     <w:uiPriority w:val="22"/>
     <w:qFormat/>
@@ -3606,7 +3466,7 @@
       <w:bCs/>
     </w:rPr>
   </w:style>
-  <w:style w:type="character" w:styleId="Emphasis">
+  <w:style w:type="character" w:styleId="Hervorhebung">
     <w:name w:val="Emphasis"/>
     <w:uiPriority w:val="20"/>
     <w:qFormat/>
@@ -3617,10 +3477,10 @@
       <w:spacing w:val="5"/>
     </w:rPr>
   </w:style>
-  <w:style w:type="paragraph" w:styleId="NoSpacing">
+  <w:style w:type="paragraph" w:styleId="KeinLeerraum">
     <w:name w:val="No Spacing"/>
-    <w:basedOn w:val="Normal"/>
-    <w:link w:val="NoSpacingChar"/>
+    <w:basedOn w:val="Standard"/>
+    <w:link w:val="KeinLeerraumZchn"/>
     <w:uiPriority w:val="1"/>
     <w:qFormat/>
     <w:rsid w:val="003C3BB7"/>
@@ -3628,10 +3488,10 @@
       <w:spacing w:after="0"/>
     </w:pPr>
   </w:style>
-  <w:style w:type="character" w:customStyle="1" w:styleId="NoSpacingChar">
-    <w:name w:val="No Spacing Char"/>
-    <w:basedOn w:val="DefaultParagraphFont"/>
-    <w:link w:val="NoSpacing"/>
+  <w:style w:type="character" w:customStyle="1" w:styleId="KeinLeerraumZchn">
+    <w:name w:val="Kein Leerraum Zchn"/>
+    <w:basedOn w:val="Absatz-Standardschriftart"/>
+    <w:link w:val="KeinLeerraum"/>
     <w:uiPriority w:val="1"/>
     <w:rsid w:val="003C3BB7"/>
     <w:rPr>
@@ -3639,9 +3499,9 @@
       <w:szCs w:val="20"/>
     </w:rPr>
   </w:style>
-  <w:style w:type="paragraph" w:styleId="ListParagraph">
+  <w:style w:type="paragraph" w:styleId="Listenabsatz">
     <w:name w:val="List Paragraph"/>
-    <w:basedOn w:val="Normal"/>
+    <w:basedOn w:val="Standard"/>
     <w:uiPriority w:val="34"/>
     <w:qFormat/>
     <w:rsid w:val="003C3BB7"/>
@@ -3650,11 +3510,11 @@
       <w:contextualSpacing/>
     </w:pPr>
   </w:style>
-  <w:style w:type="paragraph" w:styleId="Quote">
+  <w:style w:type="paragraph" w:styleId="Zitat">
     <w:name w:val="Quote"/>
-    <w:basedOn w:val="Normal"/>
-    <w:next w:val="Normal"/>
-    <w:link w:val="QuoteChar"/>
+    <w:basedOn w:val="Standard"/>
+    <w:next w:val="Standard"/>
+    <w:link w:val="ZitatZchn"/>
     <w:uiPriority w:val="29"/>
     <w:qFormat/>
     <w:rsid w:val="003C3BB7"/>
@@ -3663,10 +3523,10 @@
       <w:iCs/>
     </w:rPr>
   </w:style>
-  <w:style w:type="character" w:customStyle="1" w:styleId="QuoteChar">
-    <w:name w:val="Quote Char"/>
-    <w:basedOn w:val="DefaultParagraphFont"/>
-    <w:link w:val="Quote"/>
+  <w:style w:type="character" w:customStyle="1" w:styleId="ZitatZchn">
+    <w:name w:val="Zitat Zchn"/>
+    <w:basedOn w:val="Absatz-Standardschriftart"/>
+    <w:link w:val="Zitat"/>
     <w:uiPriority w:val="29"/>
     <w:rsid w:val="003C3BB7"/>
     <w:rPr>
@@ -3676,11 +3536,11 @@
       <w:szCs w:val="20"/>
     </w:rPr>
   </w:style>
-  <w:style w:type="paragraph" w:styleId="IntenseQuote">
+  <w:style w:type="paragraph" w:styleId="IntensivesZitat">
     <w:name w:val="Intense Quote"/>
-    <w:basedOn w:val="Normal"/>
-    <w:next w:val="Normal"/>
-    <w:link w:val="IntenseQuoteChar"/>
+    <w:basedOn w:val="Standard"/>
+    <w:next w:val="Standard"/>
+    <w:link w:val="IntensivesZitatZchn"/>
     <w:uiPriority w:val="30"/>
     <w:qFormat/>
     <w:rsid w:val="003C3BB7"/>
@@ -3699,10 +3559,10 @@
       <w:color w:val="4F81BD" w:themeColor="accent1"/>
     </w:rPr>
   </w:style>
-  <w:style w:type="character" w:customStyle="1" w:styleId="IntenseQuoteChar">
-    <w:name w:val="Intense Quote Char"/>
-    <w:basedOn w:val="DefaultParagraphFont"/>
-    <w:link w:val="IntenseQuote"/>
+  <w:style w:type="character" w:customStyle="1" w:styleId="IntensivesZitatZchn">
+    <w:name w:val="Intensives Zitat Zchn"/>
+    <w:basedOn w:val="Absatz-Standardschriftart"/>
+    <w:link w:val="IntensivesZitat"/>
     <w:uiPriority w:val="30"/>
     <w:rsid w:val="003C3BB7"/>
     <w:rPr>
@@ -3713,7 +3573,7 @@
       <w:szCs w:val="20"/>
     </w:rPr>
   </w:style>
-  <w:style w:type="character" w:styleId="SubtleEmphasis">
+  <w:style w:type="character" w:styleId="SchwacheHervorhebung">
     <w:name w:val="Subtle Emphasis"/>
     <w:uiPriority w:val="19"/>
     <w:qFormat/>
@@ -3724,7 +3584,7 @@
       <w:color w:val="243F60" w:themeColor="accent1" w:themeShade="7F"/>
     </w:rPr>
   </w:style>
-  <w:style w:type="character" w:styleId="IntenseEmphasis">
+  <w:style w:type="character" w:styleId="IntensiveHervorhebung">
     <w:name w:val="Intense Emphasis"/>
     <w:uiPriority w:val="21"/>
     <w:qFormat/>
@@ -3737,7 +3597,7 @@
       <w:spacing w:val="10"/>
     </w:rPr>
   </w:style>
-  <w:style w:type="character" w:styleId="SubtleReference">
+  <w:style w:type="character" w:styleId="SchwacherVerweis">
     <w:name w:val="Subtle Reference"/>
     <w:uiPriority w:val="31"/>
     <w:qFormat/>
@@ -3748,7 +3608,7 @@
       <w:color w:val="4F81BD" w:themeColor="accent1"/>
     </w:rPr>
   </w:style>
-  <w:style w:type="character" w:styleId="IntenseReference">
+  <w:style w:type="character" w:styleId="IntensiverVerweis">
     <w:name w:val="Intense Reference"/>
     <w:uiPriority w:val="32"/>
     <w:qFormat/>
@@ -3762,7 +3622,7 @@
       <w:color w:val="4F81BD" w:themeColor="accent1"/>
     </w:rPr>
   </w:style>
-  <w:style w:type="character" w:styleId="BookTitle">
+  <w:style w:type="character" w:styleId="Buchtitel">
     <w:name w:val="Book Title"/>
     <w:uiPriority w:val="33"/>
     <w:qFormat/>
@@ -3775,10 +3635,10 @@
       <w:spacing w:val="9"/>
     </w:rPr>
   </w:style>
-  <w:style w:type="paragraph" w:styleId="TOCHeading">
+  <w:style w:type="paragraph" w:styleId="Inhaltsverzeichnisberschrift">
     <w:name w:val="TOC Heading"/>
-    <w:basedOn w:val="Heading1"/>
-    <w:next w:val="Normal"/>
+    <w:basedOn w:val="berschrift1"/>
+    <w:next w:val="Standard"/>
     <w:uiPriority w:val="39"/>
     <w:unhideWhenUsed/>
     <w:qFormat/>
@@ -3790,10 +3650,10 @@
       <w:lang w:bidi="en-US"/>
     </w:rPr>
   </w:style>
-  <w:style w:type="paragraph" w:styleId="TOC1">
+  <w:style w:type="paragraph" w:styleId="Verzeichnis1">
     <w:name w:val="toc 1"/>
-    <w:basedOn w:val="Normal"/>
-    <w:next w:val="Normal"/>
+    <w:basedOn w:val="Standard"/>
+    <w:next w:val="Standard"/>
     <w:autoRedefine/>
     <w:uiPriority w:val="39"/>
     <w:unhideWhenUsed/>
@@ -3806,10 +3666,10 @@
       <w:b/>
     </w:rPr>
   </w:style>
-  <w:style w:type="paragraph" w:styleId="TOC2">
+  <w:style w:type="paragraph" w:styleId="Verzeichnis2">
     <w:name w:val="toc 2"/>
-    <w:basedOn w:val="Normal"/>
-    <w:next w:val="Normal"/>
+    <w:basedOn w:val="Standard"/>
+    <w:next w:val="Standard"/>
     <w:autoRedefine/>
     <w:uiPriority w:val="39"/>
     <w:unhideWhenUsed/>
@@ -3822,7 +3682,7 @@
   </w:style>
   <w:style w:type="character" w:styleId="Hyperlink">
     <w:name w:val="Hyperlink"/>
-    <w:basedOn w:val="DefaultParagraphFont"/>
+    <w:basedOn w:val="Absatz-Standardschriftart"/>
     <w:uiPriority w:val="99"/>
     <w:unhideWhenUsed/>
     <w:rsid w:val="006F2255"/>
@@ -3831,10 +3691,10 @@
       <w:u w:val="single"/>
     </w:rPr>
   </w:style>
-  <w:style w:type="paragraph" w:styleId="BalloonText">
+  <w:style w:type="paragraph" w:styleId="Sprechblasentext">
     <w:name w:val="Balloon Text"/>
-    <w:basedOn w:val="Normal"/>
-    <w:link w:val="BalloonTextChar"/>
+    <w:basedOn w:val="Standard"/>
+    <w:link w:val="SprechblasentextZchn"/>
     <w:uiPriority w:val="99"/>
     <w:semiHidden/>
     <w:unhideWhenUsed/>
@@ -3848,10 +3708,10 @@
       <w:szCs w:val="16"/>
     </w:rPr>
   </w:style>
-  <w:style w:type="character" w:customStyle="1" w:styleId="BalloonTextChar">
-    <w:name w:val="Balloon Text Char"/>
-    <w:basedOn w:val="DefaultParagraphFont"/>
-    <w:link w:val="BalloonText"/>
+  <w:style w:type="character" w:customStyle="1" w:styleId="SprechblasentextZchn">
+    <w:name w:val="Sprechblasentext Zchn"/>
+    <w:basedOn w:val="Absatz-Standardschriftart"/>
+    <w:link w:val="Sprechblasentext"/>
     <w:uiPriority w:val="99"/>
     <w:semiHidden/>
     <w:rsid w:val="006F2255"/>
@@ -3861,10 +3721,10 @@
       <w:szCs w:val="16"/>
     </w:rPr>
   </w:style>
-  <w:style w:type="paragraph" w:styleId="TOC3">
+  <w:style w:type="paragraph" w:styleId="Verzeichnis3">
     <w:name w:val="toc 3"/>
-    <w:basedOn w:val="Normal"/>
-    <w:next w:val="Normal"/>
+    <w:basedOn w:val="Standard"/>
+    <w:next w:val="Standard"/>
     <w:autoRedefine/>
     <w:uiPriority w:val="39"/>
     <w:unhideWhenUsed/>
@@ -3879,10 +3739,10 @@
       <w:lang w:eastAsia="de-CH"/>
     </w:rPr>
   </w:style>
-  <w:style w:type="paragraph" w:styleId="Header">
+  <w:style w:type="paragraph" w:styleId="Kopfzeile">
     <w:name w:val="header"/>
-    <w:basedOn w:val="Normal"/>
-    <w:link w:val="HeaderChar"/>
+    <w:basedOn w:val="Standard"/>
+    <w:link w:val="KopfzeileZchn"/>
     <w:uiPriority w:val="99"/>
     <w:unhideWhenUsed/>
     <w:rsid w:val="008F2373"/>
@@ -3894,10 +3754,10 @@
       <w:spacing w:after="0"/>
     </w:pPr>
   </w:style>
-  <w:style w:type="character" w:customStyle="1" w:styleId="HeaderChar">
-    <w:name w:val="Header Char"/>
-    <w:basedOn w:val="DefaultParagraphFont"/>
-    <w:link w:val="Header"/>
+  <w:style w:type="character" w:customStyle="1" w:styleId="KopfzeileZchn">
+    <w:name w:val="Kopfzeile Zchn"/>
+    <w:basedOn w:val="Absatz-Standardschriftart"/>
+    <w:link w:val="Kopfzeile"/>
     <w:uiPriority w:val="99"/>
     <w:rsid w:val="008F2373"/>
     <w:rPr>
@@ -3905,10 +3765,10 @@
       <w:szCs w:val="20"/>
     </w:rPr>
   </w:style>
-  <w:style w:type="paragraph" w:styleId="Footer">
+  <w:style w:type="paragraph" w:styleId="Fuzeile">
     <w:name w:val="footer"/>
-    <w:basedOn w:val="Normal"/>
-    <w:link w:val="FooterChar"/>
+    <w:basedOn w:val="Standard"/>
+    <w:link w:val="FuzeileZchn"/>
     <w:uiPriority w:val="99"/>
     <w:unhideWhenUsed/>
     <w:rsid w:val="008F2373"/>
@@ -3920,10 +3780,10 @@
       <w:spacing w:after="0"/>
     </w:pPr>
   </w:style>
-  <w:style w:type="character" w:customStyle="1" w:styleId="FooterChar">
-    <w:name w:val="Footer Char"/>
-    <w:basedOn w:val="DefaultParagraphFont"/>
-    <w:link w:val="Footer"/>
+  <w:style w:type="character" w:customStyle="1" w:styleId="FuzeileZchn">
+    <w:name w:val="Fußzeile Zchn"/>
+    <w:basedOn w:val="Absatz-Standardschriftart"/>
+    <w:link w:val="Fuzeile"/>
     <w:uiPriority w:val="99"/>
     <w:rsid w:val="008F2373"/>
     <w:rPr>
@@ -3931,9 +3791,9 @@
       <w:szCs w:val="20"/>
     </w:rPr>
   </w:style>
-  <w:style w:type="table" w:styleId="LightList-Accent1">
+  <w:style w:type="table" w:styleId="HelleListe-Akzent1">
     <w:name w:val="Light List Accent 1"/>
-    <w:basedOn w:val="TableNormal"/>
+    <w:basedOn w:val="NormaleTabelle"/>
     <w:uiPriority w:val="61"/>
     <w:rsid w:val="003B436F"/>
     <w:pPr>
@@ -4316,7 +4176,7 @@
 </file>
 
 <file path=customXml/itemProps1.xml><?xml version="1.0" encoding="utf-8"?>
-<ds:datastoreItem xmlns:ds="http://schemas.openxmlformats.org/officeDocument/2006/customXml" ds:itemID="{0BB024E0-2A82-4E30-976B-E875E72E2ED7}">
+<ds:datastoreItem xmlns:ds="http://schemas.openxmlformats.org/officeDocument/2006/customXml" ds:itemID="{66A1A9DE-A6F3-4010-85FD-D7C93FC105C7}">
   <ds:schemaRefs>
     <ds:schemaRef ds:uri="http://schemas.openxmlformats.org/officeDocument/2006/bibliography"/>
   </ds:schemaRefs>

</xml_diff>